<commit_message>
incremento tipo moneda del importe de solicitud efectivo
</commit_message>
<xml_diff>
--- a/reportes/template_memo_caja_chica.docx
+++ b/reportes/template_memo_caja_chica.docx
@@ -1,6 +1,6 @@
 
 <file path=word/document.xml><?xml version="1.0" encoding="utf-8"?>
-<w:document xmlns:ve="http://schemas.openxmlformats.org/markup-compatibility/2006" xmlns:o="urn:schemas-microsoft-com:office:office" xmlns:r="http://schemas.openxmlformats.org/officeDocument/2006/relationships" xmlns:m="http://schemas.openxmlformats.org/officeDocument/2006/math" xmlns:v="urn:schemas-microsoft-com:vml" xmlns:wp="http://schemas.openxmlformats.org/drawingml/2006/wordprocessingDrawing" xmlns:w10="urn:schemas-microsoft-com:office:word" xmlns:w="http://schemas.openxmlformats.org/wordprocessingml/2006/main" xmlns:wne="http://schemas.microsoft.com/office/word/2006/wordml">
+<w:document xmlns:wpc="http://schemas.microsoft.com/office/word/2010/wordprocessingCanvas" xmlns:cx="http://schemas.microsoft.com/office/drawing/2014/chartex" xmlns:mc="http://schemas.openxmlformats.org/markup-compatibility/2006" xmlns:o="urn:schemas-microsoft-com:office:office" xmlns:r="http://schemas.openxmlformats.org/officeDocument/2006/relationships" xmlns:m="http://schemas.openxmlformats.org/officeDocument/2006/math" xmlns:v="urn:schemas-microsoft-com:vml" xmlns:wp14="http://schemas.microsoft.com/office/word/2010/wordprocessingDrawing" xmlns:wp="http://schemas.openxmlformats.org/drawingml/2006/wordprocessingDrawing" xmlns:w10="urn:schemas-microsoft-com:office:word" xmlns:w="http://schemas.openxmlformats.org/wordprocessingml/2006/main" xmlns:w14="http://schemas.microsoft.com/office/word/2010/wordml" xmlns:w15="http://schemas.microsoft.com/office/word/2012/wordml" xmlns:w16se="http://schemas.microsoft.com/office/word/2015/wordml/symex" xmlns:wpg="http://schemas.microsoft.com/office/word/2010/wordprocessingGroup" xmlns:wpi="http://schemas.microsoft.com/office/word/2010/wordprocessingInk" xmlns:wne="http://schemas.microsoft.com/office/word/2006/wordml" xmlns:wps="http://schemas.microsoft.com/office/word/2010/wordprocessingShape" mc:Ignorable="w14 w15 w16se wp14">
   <w:background w:color="FFFFFF"/>
   <w:body>
     <w:p>
@@ -24,8 +24,29 @@
           <w:rFonts w:ascii="Calibri" w:eastAsia="Calibri" w:hAnsi="Calibri"/>
           <w:b/>
           <w:color w:val="000000"/>
-        </w:rPr>
-        <w:t xml:space="preserve">A            :        </w:t>
+          <w:lang w:val="es-BO"/>
+        </w:rPr>
+        <w:t xml:space="preserve">A          </w:t>
+      </w:r>
+      <w:proofErr w:type="gramStart"/>
+      <w:r>
+        <w:rPr>
+          <w:rFonts w:ascii="Calibri" w:eastAsia="Calibri" w:hAnsi="Calibri"/>
+          <w:b/>
+          <w:color w:val="000000"/>
+          <w:lang w:val="es-BO"/>
+        </w:rPr>
+        <w:t xml:space="preserve">  :</w:t>
+      </w:r>
+      <w:proofErr w:type="gramEnd"/>
+      <w:r>
+        <w:rPr>
+          <w:rFonts w:ascii="Calibri" w:eastAsia="Calibri" w:hAnsi="Calibri"/>
+          <w:b/>
+          <w:color w:val="000000"/>
+          <w:lang w:val="es-BO"/>
+        </w:rPr>
+        <w:t xml:space="preserve">        </w:t>
       </w:r>
       <w:r>
         <w:rPr>
@@ -67,6 +88,7 @@
           <w:rFonts w:ascii="Calibri" w:eastAsia="Calibri" w:hAnsi="Calibri"/>
           <w:b/>
           <w:color w:val="000000"/>
+          <w:lang w:val="es-BO"/>
         </w:rPr>
         <w:t xml:space="preserve">    </w:t>
       </w:r>
@@ -75,6 +97,7 @@
           <w:rFonts w:ascii="Calibri" w:eastAsia="Calibri" w:hAnsi="Calibri"/>
           <w:b/>
           <w:color w:val="000000"/>
+          <w:lang w:val="es-BO"/>
         </w:rPr>
         <w:tab/>
         <w:t xml:space="preserve">           </w:t>
@@ -122,14 +145,38 @@
     <w:p>
       <w:pPr>
         <w:ind w:left="720" w:hanging="720"/>
-      </w:pPr>
-      <w:r>
-        <w:rPr>
-          <w:rFonts w:ascii="Calibri" w:eastAsia="Calibri" w:hAnsi="Calibri"/>
-          <w:b/>
-          <w:color w:val="000000"/>
-        </w:rPr>
-        <w:t xml:space="preserve">De          :        </w:t>
+        <w:rPr>
+          <w:lang w:val="es-BO"/>
+        </w:rPr>
+      </w:pPr>
+      <w:r>
+        <w:rPr>
+          <w:rFonts w:ascii="Calibri" w:eastAsia="Calibri" w:hAnsi="Calibri"/>
+          <w:b/>
+          <w:color w:val="000000"/>
+          <w:lang w:val="es-BO"/>
+        </w:rPr>
+        <w:t xml:space="preserve">De        </w:t>
+      </w:r>
+      <w:proofErr w:type="gramStart"/>
+      <w:r>
+        <w:rPr>
+          <w:rFonts w:ascii="Calibri" w:eastAsia="Calibri" w:hAnsi="Calibri"/>
+          <w:b/>
+          <w:color w:val="000000"/>
+          <w:lang w:val="es-BO"/>
+        </w:rPr>
+        <w:t xml:space="preserve">  :</w:t>
+      </w:r>
+      <w:proofErr w:type="gramEnd"/>
+      <w:r>
+        <w:rPr>
+          <w:rFonts w:ascii="Calibri" w:eastAsia="Calibri" w:hAnsi="Calibri"/>
+          <w:b/>
+          <w:color w:val="000000"/>
+          <w:lang w:val="es-BO"/>
+        </w:rPr>
+        <w:t xml:space="preserve">        </w:t>
       </w:r>
       <w:r>
         <w:rPr>
@@ -163,6 +210,7 @@
           <w:rFonts w:ascii="Calibri" w:eastAsia="Calibri" w:hAnsi="Calibri"/>
           <w:b/>
           <w:color w:val="000000"/>
+          <w:lang w:val="es-BO"/>
         </w:rPr>
         <w:t xml:space="preserve">                        </w:t>
       </w:r>
@@ -203,13 +251,25 @@
           <w:lang w:val="es-BO"/>
         </w:rPr>
       </w:pPr>
-      <w:r>
-        <w:rPr>
-          <w:rFonts w:ascii="Calibri" w:eastAsia="Calibri" w:hAnsi="Calibri"/>
-          <w:b/>
-          <w:color w:val="000000"/>
-        </w:rPr>
-        <w:t xml:space="preserve">Asunto :         </w:t>
+      <w:proofErr w:type="gramStart"/>
+      <w:r>
+        <w:rPr>
+          <w:rFonts w:ascii="Calibri" w:eastAsia="Calibri" w:hAnsi="Calibri"/>
+          <w:b/>
+          <w:color w:val="000000"/>
+          <w:lang w:val="es-BO"/>
+        </w:rPr>
+        <w:t>Asunto :</w:t>
+      </w:r>
+      <w:proofErr w:type="gramEnd"/>
+      <w:r>
+        <w:rPr>
+          <w:rFonts w:ascii="Calibri" w:eastAsia="Calibri" w:hAnsi="Calibri"/>
+          <w:b/>
+          <w:color w:val="000000"/>
+          <w:lang w:val="es-BO"/>
+        </w:rPr>
+        <w:t xml:space="preserve">         </w:t>
       </w:r>
       <w:r>
         <w:rPr>
@@ -236,6 +296,7 @@
           <w:rFonts w:ascii="Calibri" w:eastAsia="Calibri" w:hAnsi="Calibri"/>
           <w:b/>
           <w:color w:val="000000"/>
+          <w:lang w:val="es-BO"/>
         </w:rPr>
         <w:t>${CODIGO</w:t>
       </w:r>
@@ -308,6 +369,7 @@
         <w:rPr>
           <w:rFonts w:ascii="Calibri" w:eastAsia="Calibri" w:hAnsi="Calibri"/>
           <w:color w:val="000000"/>
+          <w:lang w:val="es-BO"/>
         </w:rPr>
         <w:t xml:space="preserve">Señor(a) </w:t>
       </w:r>
@@ -362,11 +424,15 @@
     <w:p>
       <w:pPr>
         <w:jc w:val="both"/>
-      </w:pPr>
-      <w:r>
-        <w:rPr>
-          <w:rFonts w:ascii="Calibri" w:eastAsia="Calibri" w:hAnsi="Calibri"/>
-          <w:color w:val="000000"/>
+        <w:rPr>
+          <w:lang w:val="es-BO"/>
+        </w:rPr>
+      </w:pPr>
+      <w:r>
+        <w:rPr>
+          <w:rFonts w:ascii="Calibri" w:eastAsia="Calibri" w:hAnsi="Calibri"/>
+          <w:color w:val="000000"/>
+          <w:lang w:val="es-BO"/>
         </w:rPr>
         <w:t xml:space="preserve">Tengo a bien comunicar a usted que ha sido designado como responsable de la </w:t>
       </w:r>
@@ -374,6 +440,7 @@
         <w:rPr>
           <w:rFonts w:ascii="Calibri" w:eastAsia="Calibri" w:hAnsi="Calibri"/>
           <w:color w:val="000000"/>
+          <w:lang w:val="es-BO"/>
         </w:rPr>
         <w:t>a</w:t>
       </w:r>
@@ -381,6 +448,7 @@
         <w:rPr>
           <w:rFonts w:ascii="Calibri" w:eastAsia="Calibri" w:hAnsi="Calibri"/>
           <w:color w:val="000000"/>
+          <w:lang w:val="es-BO"/>
         </w:rPr>
         <w:t xml:space="preserve">dministración del fondo </w:t>
       </w:r>
@@ -388,6 +456,7 @@
         <w:rPr>
           <w:rFonts w:ascii="Calibri" w:eastAsia="Calibri" w:hAnsi="Calibri"/>
           <w:color w:val="000000"/>
+          <w:lang w:val="es-BO"/>
         </w:rPr>
         <w:t>de</w:t>
       </w:r>
@@ -395,6 +464,7 @@
         <w:rPr>
           <w:rFonts w:ascii="Calibri" w:eastAsia="Calibri" w:hAnsi="Calibri"/>
           <w:color w:val="000000"/>
+          <w:lang w:val="es-BO"/>
         </w:rPr>
         <w:t xml:space="preserve"> caja chica</w:t>
       </w:r>
@@ -402,6 +472,7 @@
         <w:rPr>
           <w:rFonts w:ascii="Calibri" w:eastAsia="Calibri" w:hAnsi="Calibri"/>
           <w:color w:val="000000"/>
+          <w:lang w:val="es-BO"/>
         </w:rPr>
         <w:t xml:space="preserve"> </w:t>
       </w:r>
@@ -409,6 +480,7 @@
         <w:rPr>
           <w:rFonts w:ascii="Calibri" w:eastAsia="Calibri" w:hAnsi="Calibri"/>
           <w:color w:val="000000"/>
+          <w:lang w:val="es-BO"/>
         </w:rPr>
         <w:t>${</w:t>
       </w:r>
@@ -416,9 +488,11 @@
         <w:rPr>
           <w:rFonts w:ascii="Calibri" w:eastAsia="Calibri" w:hAnsi="Calibri"/>
           <w:color w:val="000000"/>
+          <w:lang w:val="es-BO"/>
         </w:rPr>
         <w:t>CODIGO</w:t>
       </w:r>
+      <w:proofErr w:type="gramStart"/>
       <w:r>
         <w:rPr>
           <w:lang w:val="es-BO"/>
@@ -435,23 +509,32 @@
         <w:rPr>
           <w:rFonts w:ascii="Calibri" w:eastAsia="Calibri" w:hAnsi="Calibri"/>
           <w:color w:val="000000"/>
+          <w:lang w:val="es-BO"/>
         </w:rPr>
         <w:t>.</w:t>
       </w:r>
+      <w:proofErr w:type="gramEnd"/>
     </w:p>
     <w:p>
       <w:pPr>
         <w:jc w:val="both"/>
+        <w:rPr>
+          <w:lang w:val="es-BO"/>
+        </w:rPr>
       </w:pPr>
     </w:p>
     <w:p>
       <w:pPr>
         <w:jc w:val="both"/>
-      </w:pPr>
-      <w:r>
-        <w:rPr>
-          <w:rFonts w:ascii="Calibri" w:eastAsia="Calibri" w:hAnsi="Calibri"/>
-          <w:color w:val="000000"/>
+        <w:rPr>
+          <w:lang w:val="es-BO"/>
+        </w:rPr>
+      </w:pPr>
+      <w:r>
+        <w:rPr>
+          <w:rFonts w:ascii="Calibri" w:eastAsia="Calibri" w:hAnsi="Calibri"/>
+          <w:color w:val="000000"/>
+          <w:lang w:val="es-BO"/>
         </w:rPr>
         <w:t xml:space="preserve">El importe asignado es de </w:t>
       </w:r>
@@ -487,20 +570,62 @@
       </w:r>
       <w:r>
         <w:rPr>
-          <w:rFonts w:ascii="Calibri" w:eastAsia="Calibri" w:hAnsi="Calibri"/>
-          <w:color w:val="000000"/>
-        </w:rPr>
-        <w:t>.- (</w:t>
-      </w:r>
-      <w:r>
-        <w:rPr>
-          <w:rFonts w:ascii="Calibri" w:eastAsia="Calibri" w:hAnsi="Calibri"/>
-          <w:color w:val="000000"/>
+          <w:rFonts w:ascii="Arial Narrow" w:hAnsi="Arial Narrow"/>
+          <w:sz w:val="22"/>
+          <w:szCs w:val="22"/>
+          <w:lang w:val="es-ES"/>
+        </w:rPr>
+        <w:t>${</w:t>
+      </w:r>
+      <w:r>
+        <w:rPr>
+          <w:rFonts w:ascii="Arial Narrow" w:hAnsi="Arial Narrow"/>
+          <w:sz w:val="22"/>
+          <w:szCs w:val="22"/>
+          <w:lang w:val="es-ES"/>
+        </w:rPr>
+        <w:t>CODIGO_MONE</w:t>
+      </w:r>
+      <w:bookmarkStart w:id="0" w:name="_GoBack"/>
+      <w:bookmarkEnd w:id="0"/>
+      <w:r>
+        <w:rPr>
+          <w:lang w:val="es-BO"/>
+        </w:rPr>
+        <w:t>}</w:t>
+      </w:r>
+      <w:r>
+        <w:rPr>
+          <w:lang w:val="es-BO"/>
         </w:rPr>
         <w:t xml:space="preserve"> </w:t>
       </w:r>
       <w:r>
         <w:rPr>
+          <w:rFonts w:ascii="Calibri" w:eastAsia="Calibri" w:hAnsi="Calibri"/>
+          <w:color w:val="000000"/>
+          <w:lang w:val="es-BO"/>
+        </w:rPr>
+        <w:t>.</w:t>
+      </w:r>
+      <w:r>
+        <w:rPr>
+          <w:rFonts w:ascii="Calibri" w:eastAsia="Calibri" w:hAnsi="Calibri"/>
+          <w:color w:val="000000"/>
+          <w:lang w:val="es-BO"/>
+        </w:rPr>
+        <w:t>- (</w:t>
+      </w:r>
+      <w:r>
+        <w:rPr>
+          <w:rFonts w:ascii="Calibri" w:eastAsia="Calibri" w:hAnsi="Calibri"/>
+          <w:color w:val="000000"/>
+          <w:lang w:val="es-BO"/>
+        </w:rPr>
+        <w:t xml:space="preserve"> </w:t>
+      </w:r>
+      <w:r>
+        <w:rPr>
           <w:rFonts w:ascii="Arial Narrow" w:hAnsi="Arial Narrow"/>
           <w:sz w:val="22"/>
           <w:szCs w:val="22"/>
@@ -533,6 +658,7 @@
         <w:rPr>
           <w:rFonts w:ascii="Calibri" w:eastAsia="Calibri" w:hAnsi="Calibri"/>
           <w:color w:val="000000"/>
+          <w:lang w:val="es-BO"/>
         </w:rPr>
         <w:t xml:space="preserve">.) mediante cheque No. </w:t>
       </w:r>
@@ -564,6 +690,7 @@
         <w:rPr>
           <w:rFonts w:ascii="Calibri" w:eastAsia="Calibri" w:hAnsi="Calibri"/>
           <w:color w:val="000000"/>
+          <w:lang w:val="es-BO"/>
         </w:rPr>
         <w:t xml:space="preserve"> del </w:t>
       </w:r>
@@ -601,6 +728,7 @@
         <w:rPr>
           <w:rFonts w:ascii="Calibri" w:eastAsia="Calibri" w:hAnsi="Calibri"/>
           <w:color w:val="000000"/>
+          <w:lang w:val="es-BO"/>
         </w:rPr>
         <w:t>.</w:t>
       </w:r>
@@ -608,16 +736,23 @@
     <w:p>
       <w:pPr>
         <w:jc w:val="both"/>
+        <w:rPr>
+          <w:lang w:val="es-BO"/>
+        </w:rPr>
       </w:pPr>
     </w:p>
     <w:p>
       <w:pPr>
         <w:jc w:val="both"/>
-      </w:pPr>
-      <w:r>
-        <w:rPr>
-          <w:rFonts w:ascii="Calibri" w:eastAsia="Calibri" w:hAnsi="Calibri"/>
-          <w:color w:val="000000"/>
+        <w:rPr>
+          <w:lang w:val="es-BO"/>
+        </w:rPr>
+      </w:pPr>
+      <w:r>
+        <w:rPr>
+          <w:rFonts w:ascii="Calibri" w:eastAsia="Calibri" w:hAnsi="Calibri"/>
+          <w:color w:val="000000"/>
+          <w:lang w:val="es-BO"/>
         </w:rPr>
         <w:t>Recordarle que la entrega del memorándum de designación no implica la aprobación de los gastos efectuados.</w:t>
       </w:r>
@@ -625,16 +760,23 @@
     <w:p>
       <w:pPr>
         <w:jc w:val="both"/>
+        <w:rPr>
+          <w:lang w:val="es-BO"/>
+        </w:rPr>
       </w:pPr>
     </w:p>
     <w:p>
       <w:pPr>
         <w:jc w:val="both"/>
-      </w:pPr>
-      <w:r>
-        <w:rPr>
-          <w:rFonts w:ascii="Calibri" w:eastAsia="Calibri" w:hAnsi="Calibri"/>
-          <w:color w:val="000000"/>
+        <w:rPr>
+          <w:lang w:val="es-BO"/>
+        </w:rPr>
+      </w:pPr>
+      <w:r>
+        <w:rPr>
+          <w:rFonts w:ascii="Calibri" w:eastAsia="Calibri" w:hAnsi="Calibri"/>
+          <w:color w:val="000000"/>
+          <w:lang w:val="es-BO"/>
         </w:rPr>
         <w:t xml:space="preserve">El manejo operativo de estos fondos estará sujeto a Normativa Vigente y al Reglamento Interno de </w:t>
       </w:r>
@@ -642,6 +784,7 @@
         <w:rPr>
           <w:rFonts w:ascii="Calibri" w:eastAsia="Calibri" w:hAnsi="Calibri"/>
           <w:color w:val="000000"/>
+          <w:lang w:val="es-BO"/>
         </w:rPr>
         <w:t>Caja Chica</w:t>
       </w:r>
@@ -649,6 +792,7 @@
         <w:rPr>
           <w:rFonts w:ascii="Calibri" w:eastAsia="Calibri" w:hAnsi="Calibri"/>
           <w:color w:val="000000"/>
+          <w:lang w:val="es-BO"/>
         </w:rPr>
         <w:t xml:space="preserve"> aprobado mediante Resolución Administrativa de Directorio N° </w:t>
       </w:r>
@@ -656,6 +800,7 @@
         <w:rPr>
           <w:rFonts w:ascii="Calibri" w:eastAsia="Calibri" w:hAnsi="Calibri"/>
           <w:color w:val="000000"/>
+          <w:lang w:val="es-BO"/>
         </w:rPr>
         <w:t xml:space="preserve">25/11 </w:t>
       </w:r>
@@ -663,6 +808,7 @@
         <w:rPr>
           <w:rFonts w:ascii="Calibri" w:eastAsia="Calibri" w:hAnsi="Calibri"/>
           <w:color w:val="000000"/>
+          <w:lang w:val="es-BO"/>
         </w:rPr>
         <w:t>mismo que podrá ser consultado en la página web:</w:t>
       </w:r>
@@ -670,6 +816,7 @@
         <w:rPr>
           <w:rFonts w:ascii="Calibri" w:eastAsia="Calibri" w:hAnsi="Calibri"/>
           <w:color w:val="000000"/>
+          <w:lang w:val="es-BO"/>
         </w:rPr>
         <w:t xml:space="preserve"> </w:t>
       </w:r>
@@ -680,6 +827,7 @@
             <w:rFonts w:ascii="Calibri" w:eastAsia="Calibri" w:hAnsi="Calibri"/>
             <w:color w:val="0000FF"/>
             <w:u w:val="single"/>
+            <w:lang w:val="es-BO"/>
           </w:rPr>
           <w:t>http://sms.obairlines.bo/IntranetDocumentos</w:t>
         </w:r>
@@ -688,11 +836,15 @@
     <w:p>
       <w:pPr>
         <w:jc w:val="both"/>
-      </w:pPr>
-      <w:r>
-        <w:rPr>
-          <w:rFonts w:ascii="Calibri" w:eastAsia="Calibri" w:hAnsi="Calibri"/>
-          <w:color w:val="000000"/>
+        <w:rPr>
+          <w:lang w:val="es-BO"/>
+        </w:rPr>
+      </w:pPr>
+      <w:r>
+        <w:rPr>
+          <w:rFonts w:ascii="Calibri" w:eastAsia="Calibri" w:hAnsi="Calibri"/>
+          <w:color w:val="000000"/>
+          <w:lang w:val="es-BO"/>
         </w:rPr>
         <w:t>(sección Documentos - Gerencia Administrativa Financiera – Documentos Públicos-Reglamentos) o caso contrario solicitar a la Unidad de Tesorería.</w:t>
       </w:r>
@@ -700,21 +852,34 @@
     <w:p>
       <w:pPr>
         <w:jc w:val="both"/>
+        <w:rPr>
+          <w:lang w:val="es-BO"/>
+        </w:rPr>
       </w:pPr>
     </w:p>
     <w:p>
       <w:pPr>
         <w:jc w:val="both"/>
-      </w:pPr>
-      <w:r>
-        <w:rPr>
-          <w:rFonts w:ascii="Calibri" w:eastAsia="Calibri" w:hAnsi="Calibri"/>
-          <w:color w:val="000000"/>
+        <w:rPr>
+          <w:lang w:val="es-BO"/>
+        </w:rPr>
+      </w:pPr>
+      <w:r>
+        <w:rPr>
+          <w:rFonts w:ascii="Calibri" w:eastAsia="Calibri" w:hAnsi="Calibri"/>
+          <w:color w:val="000000"/>
+          <w:lang w:val="es-BO"/>
         </w:rPr>
         <w:t>Sin otro particular, saludo a usted atentamente.</w:t>
       </w:r>
     </w:p>
-    <w:p/>
+    <w:p>
+      <w:pPr>
+        <w:rPr>
+          <w:lang w:val="es-BO"/>
+        </w:rPr>
+      </w:pPr>
+    </w:p>
     <w:p>
       <w:pPr>
         <w:jc w:val="both"/>
@@ -724,6 +889,7 @@
           <w:sz w:val="22"/>
           <w:szCs w:val="22"/>
           <w:shd w:val="clear" w:color="auto" w:fill="E8F2FE"/>
+          <w:lang w:val="es-BO"/>
         </w:rPr>
       </w:pPr>
     </w:p>
@@ -826,13 +992,23 @@
       </w:r>
     </w:p>
     <w:p>
+      <w:proofErr w:type="spellStart"/>
       <w:r>
         <w:rPr>
           <w:rFonts w:ascii="Calibri" w:eastAsia="Calibri" w:hAnsi="Calibri"/>
           <w:color w:val="000000"/>
           <w:sz w:val="14"/>
         </w:rPr>
-        <w:t>C.c.Arch.</w:t>
+        <w:t>C.c.Arch</w:t>
+      </w:r>
+      <w:proofErr w:type="spellEnd"/>
+      <w:r>
+        <w:rPr>
+          <w:rFonts w:ascii="Calibri" w:eastAsia="Calibri" w:hAnsi="Calibri"/>
+          <w:color w:val="000000"/>
+          <w:sz w:val="14"/>
+        </w:rPr>
+        <w:t>.</w:t>
       </w:r>
     </w:p>
     <w:p>
@@ -862,15 +1038,15 @@
 </file>
 
 <file path=word/endnotes.xml><?xml version="1.0" encoding="utf-8"?>
-<w:endnotes xmlns:ve="http://schemas.openxmlformats.org/markup-compatibility/2006" xmlns:o="urn:schemas-microsoft-com:office:office" xmlns:r="http://schemas.openxmlformats.org/officeDocument/2006/relationships" xmlns:m="http://schemas.openxmlformats.org/officeDocument/2006/math" xmlns:v="urn:schemas-microsoft-com:vml" xmlns:wp="http://schemas.openxmlformats.org/drawingml/2006/wordprocessingDrawing" xmlns:w10="urn:schemas-microsoft-com:office:word" xmlns:w="http://schemas.openxmlformats.org/wordprocessingml/2006/main" xmlns:wne="http://schemas.microsoft.com/office/word/2006/wordml">
-  <w:endnote w:type="separator" w:id="0">
+<w:endnotes xmlns:wpc="http://schemas.microsoft.com/office/word/2010/wordprocessingCanvas" xmlns:cx="http://schemas.microsoft.com/office/drawing/2014/chartex" xmlns:mc="http://schemas.openxmlformats.org/markup-compatibility/2006" xmlns:o="urn:schemas-microsoft-com:office:office" xmlns:r="http://schemas.openxmlformats.org/officeDocument/2006/relationships" xmlns:m="http://schemas.openxmlformats.org/officeDocument/2006/math" xmlns:v="urn:schemas-microsoft-com:vml" xmlns:wp14="http://schemas.microsoft.com/office/word/2010/wordprocessingDrawing" xmlns:wp="http://schemas.openxmlformats.org/drawingml/2006/wordprocessingDrawing" xmlns:w10="urn:schemas-microsoft-com:office:word" xmlns:w="http://schemas.openxmlformats.org/wordprocessingml/2006/main" xmlns:w14="http://schemas.microsoft.com/office/word/2010/wordml" xmlns:w15="http://schemas.microsoft.com/office/word/2012/wordml" xmlns:w16se="http://schemas.microsoft.com/office/word/2015/wordml/symex" xmlns:wpg="http://schemas.microsoft.com/office/word/2010/wordprocessingGroup" xmlns:wpi="http://schemas.microsoft.com/office/word/2010/wordprocessingInk" xmlns:wne="http://schemas.microsoft.com/office/word/2006/wordml" xmlns:wps="http://schemas.microsoft.com/office/word/2010/wordprocessingShape" mc:Ignorable="w14 w15 w16se wp14">
+  <w:endnote w:type="separator" w:id="-1">
     <w:p>
       <w:r>
         <w:separator/>
       </w:r>
     </w:p>
   </w:endnote>
-  <w:endnote w:type="continuationSeparator" w:id="1">
+  <w:endnote w:type="continuationSeparator" w:id="0">
     <w:p>
       <w:r>
         <w:continuationSeparator/>
@@ -881,10 +1057,10 @@
 </file>
 
 <file path=word/footer1.xml><?xml version="1.0" encoding="utf-8"?>
-<w:ftr xmlns:ve="http://schemas.openxmlformats.org/markup-compatibility/2006" xmlns:o="urn:schemas-microsoft-com:office:office" xmlns:r="http://schemas.openxmlformats.org/officeDocument/2006/relationships" xmlns:m="http://schemas.openxmlformats.org/officeDocument/2006/math" xmlns:v="urn:schemas-microsoft-com:vml" xmlns:wp="http://schemas.openxmlformats.org/drawingml/2006/wordprocessingDrawing" xmlns:w10="urn:schemas-microsoft-com:office:word" xmlns:w="http://schemas.openxmlformats.org/wordprocessingml/2006/main" xmlns:wne="http://schemas.microsoft.com/office/word/2006/wordml">
+<w:ftr xmlns:wpc="http://schemas.microsoft.com/office/word/2010/wordprocessingCanvas" xmlns:cx="http://schemas.microsoft.com/office/drawing/2014/chartex" xmlns:mc="http://schemas.openxmlformats.org/markup-compatibility/2006" xmlns:o="urn:schemas-microsoft-com:office:office" xmlns:r="http://schemas.openxmlformats.org/officeDocument/2006/relationships" xmlns:m="http://schemas.openxmlformats.org/officeDocument/2006/math" xmlns:v="urn:schemas-microsoft-com:vml" xmlns:wp14="http://schemas.microsoft.com/office/word/2010/wordprocessingDrawing" xmlns:wp="http://schemas.openxmlformats.org/drawingml/2006/wordprocessingDrawing" xmlns:w10="urn:schemas-microsoft-com:office:word" xmlns:w="http://schemas.openxmlformats.org/wordprocessingml/2006/main" xmlns:w14="http://schemas.microsoft.com/office/word/2010/wordml" xmlns:w15="http://schemas.microsoft.com/office/word/2012/wordml" xmlns:w16se="http://schemas.microsoft.com/office/word/2015/wordml/symex" xmlns:wpg="http://schemas.microsoft.com/office/word/2010/wordprocessingGroup" xmlns:wpi="http://schemas.microsoft.com/office/word/2010/wordprocessingInk" xmlns:wne="http://schemas.microsoft.com/office/word/2006/wordml" xmlns:wps="http://schemas.microsoft.com/office/word/2010/wordprocessingShape" mc:Ignorable="w14 w15 w16se wp14">
   <w:p>
     <w:pPr>
-      <w:pStyle w:val="Footer"/>
+      <w:pStyle w:val="Piedepgina1"/>
       <w:rPr>
         <w:lang w:val="es-ES"/>
       </w:rPr>
@@ -892,7 +1068,7 @@
   </w:p>
   <w:p>
     <w:pPr>
-      <w:pStyle w:val="Footer"/>
+      <w:pStyle w:val="Piedepgina1"/>
       <w:rPr>
         <w:lang w:val="es-ES"/>
       </w:rPr>
@@ -902,15 +1078,15 @@
 </file>
 
 <file path=word/footnotes.xml><?xml version="1.0" encoding="utf-8"?>
-<w:footnotes xmlns:ve="http://schemas.openxmlformats.org/markup-compatibility/2006" xmlns:o="urn:schemas-microsoft-com:office:office" xmlns:r="http://schemas.openxmlformats.org/officeDocument/2006/relationships" xmlns:m="http://schemas.openxmlformats.org/officeDocument/2006/math" xmlns:v="urn:schemas-microsoft-com:vml" xmlns:wp="http://schemas.openxmlformats.org/drawingml/2006/wordprocessingDrawing" xmlns:w10="urn:schemas-microsoft-com:office:word" xmlns:w="http://schemas.openxmlformats.org/wordprocessingml/2006/main" xmlns:wne="http://schemas.microsoft.com/office/word/2006/wordml">
-  <w:footnote w:type="separator" w:id="0">
+<w:footnotes xmlns:wpc="http://schemas.microsoft.com/office/word/2010/wordprocessingCanvas" xmlns:cx="http://schemas.microsoft.com/office/drawing/2014/chartex" xmlns:mc="http://schemas.openxmlformats.org/markup-compatibility/2006" xmlns:o="urn:schemas-microsoft-com:office:office" xmlns:r="http://schemas.openxmlformats.org/officeDocument/2006/relationships" xmlns:m="http://schemas.openxmlformats.org/officeDocument/2006/math" xmlns:v="urn:schemas-microsoft-com:vml" xmlns:wp14="http://schemas.microsoft.com/office/word/2010/wordprocessingDrawing" xmlns:wp="http://schemas.openxmlformats.org/drawingml/2006/wordprocessingDrawing" xmlns:w10="urn:schemas-microsoft-com:office:word" xmlns:w="http://schemas.openxmlformats.org/wordprocessingml/2006/main" xmlns:w14="http://schemas.microsoft.com/office/word/2010/wordml" xmlns:w15="http://schemas.microsoft.com/office/word/2012/wordml" xmlns:w16se="http://schemas.microsoft.com/office/word/2015/wordml/symex" xmlns:wpg="http://schemas.microsoft.com/office/word/2010/wordprocessingGroup" xmlns:wpi="http://schemas.microsoft.com/office/word/2010/wordprocessingInk" xmlns:wne="http://schemas.microsoft.com/office/word/2006/wordml" xmlns:wps="http://schemas.microsoft.com/office/word/2010/wordprocessingShape" mc:Ignorable="w14 w15 w16se wp14">
+  <w:footnote w:type="separator" w:id="-1">
     <w:p>
       <w:r>
         <w:separator/>
       </w:r>
     </w:p>
   </w:footnote>
-  <w:footnote w:type="continuationSeparator" w:id="1">
+  <w:footnote w:type="continuationSeparator" w:id="0">
     <w:p>
       <w:r>
         <w:continuationSeparator/>
@@ -921,7 +1097,7 @@
 </file>
 
 <file path=word/header1.xml><?xml version="1.0" encoding="utf-8"?>
-<w:hdr xmlns:ve="http://schemas.openxmlformats.org/markup-compatibility/2006" xmlns:o="urn:schemas-microsoft-com:office:office" xmlns:r="http://schemas.openxmlformats.org/officeDocument/2006/relationships" xmlns:m="http://schemas.openxmlformats.org/officeDocument/2006/math" xmlns:v="urn:schemas-microsoft-com:vml" xmlns:wp="http://schemas.openxmlformats.org/drawingml/2006/wordprocessingDrawing" xmlns:w10="urn:schemas-microsoft-com:office:word" xmlns:w="http://schemas.openxmlformats.org/wordprocessingml/2006/main" xmlns:wne="http://schemas.microsoft.com/office/word/2006/wordml">
+<w:hdr xmlns:wpc="http://schemas.microsoft.com/office/word/2010/wordprocessingCanvas" xmlns:cx="http://schemas.microsoft.com/office/drawing/2014/chartex" xmlns:mc="http://schemas.openxmlformats.org/markup-compatibility/2006" xmlns:o="urn:schemas-microsoft-com:office:office" xmlns:r="http://schemas.openxmlformats.org/officeDocument/2006/relationships" xmlns:m="http://schemas.openxmlformats.org/officeDocument/2006/math" xmlns:v="urn:schemas-microsoft-com:vml" xmlns:wp14="http://schemas.microsoft.com/office/word/2010/wordprocessingDrawing" xmlns:wp="http://schemas.openxmlformats.org/drawingml/2006/wordprocessingDrawing" xmlns:w10="urn:schemas-microsoft-com:office:word" xmlns:w="http://schemas.openxmlformats.org/wordprocessingml/2006/main" xmlns:w14="http://schemas.microsoft.com/office/word/2010/wordml" xmlns:w15="http://schemas.microsoft.com/office/word/2012/wordml" xmlns:w16se="http://schemas.microsoft.com/office/word/2015/wordml/symex" xmlns:wpg="http://schemas.microsoft.com/office/word/2010/wordprocessingGroup" xmlns:wpi="http://schemas.microsoft.com/office/word/2010/wordprocessingInk" xmlns:wne="http://schemas.microsoft.com/office/word/2006/wordml" xmlns:wps="http://schemas.microsoft.com/office/word/2010/wordprocessingShape" mc:Ignorable="w14 w15 w16se wp14">
   <w:tbl>
     <w:tblPr>
       <w:tblW w:w="0" w:type="auto"/>
@@ -929,7 +1105,7 @@
         <w:left w:w="0" w:type="dxa"/>
         <w:right w:w="0" w:type="dxa"/>
       </w:tblCellMar>
-      <w:tblLook w:val="0000"/>
+      <w:tblLook w:val="0000" w:firstRow="0" w:lastRow="0" w:firstColumn="0" w:lastColumn="0" w:noHBand="0" w:noVBand="0"/>
     </w:tblPr>
     <w:tblGrid>
       <w:gridCol w:w="2859"/>
@@ -1063,7 +1239,7 @@
               <w:left w:w="0" w:type="dxa"/>
               <w:right w:w="0" w:type="dxa"/>
             </w:tblCellMar>
-            <w:tblLook w:val="0000"/>
+            <w:tblLook w:val="0000" w:firstRow="0" w:lastRow="0" w:firstColumn="0" w:lastColumn="0" w:noHBand="0" w:noVBand="0"/>
           </w:tblPr>
           <w:tblGrid>
             <w:gridCol w:w="797"/>
@@ -1205,6 +1381,7 @@
                 <w:vAlign w:val="center"/>
               </w:tcPr>
               <w:p>
+                <w:proofErr w:type="spellStart"/>
                 <w:r>
                   <w:rPr>
                     <w:rFonts w:eastAsia="Arial"/>
@@ -1212,7 +1389,17 @@
                     <w:color w:val="000000"/>
                     <w:sz w:val="20"/>
                   </w:rPr>
-                  <w:t>Fecha:</w:t>
+                  <w:t>Fecha</w:t>
+                </w:r>
+                <w:proofErr w:type="spellEnd"/>
+                <w:r>
+                  <w:rPr>
+                    <w:rFonts w:eastAsia="Arial"/>
+                    <w:b/>
+                    <w:color w:val="000000"/>
+                    <w:sz w:val="20"/>
+                  </w:rPr>
+                  <w:t>:</w:t>
                 </w:r>
               </w:p>
             </w:tc>
@@ -1260,21 +1447,21 @@
   </w:tbl>
   <w:p>
     <w:pPr>
-      <w:pStyle w:val="Header"/>
+      <w:pStyle w:val="Encabezado1"/>
       <w:jc w:val="center"/>
     </w:pPr>
   </w:p>
   <w:p>
     <w:pPr>
-      <w:pStyle w:val="Header"/>
+      <w:pStyle w:val="Encabezado1"/>
     </w:pPr>
   </w:p>
 </w:hdr>
 </file>
 
 <file path=word/numbering.xml><?xml version="1.0" encoding="utf-8"?>
-<w:numbering xmlns:ve="http://schemas.openxmlformats.org/markup-compatibility/2006" xmlns:o="urn:schemas-microsoft-com:office:office" xmlns:r="http://schemas.openxmlformats.org/officeDocument/2006/relationships" xmlns:m="http://schemas.openxmlformats.org/officeDocument/2006/math" xmlns:v="urn:schemas-microsoft-com:vml" xmlns:wp="http://schemas.openxmlformats.org/drawingml/2006/wordprocessingDrawing" xmlns:w10="urn:schemas-microsoft-com:office:word" xmlns:w="http://schemas.openxmlformats.org/wordprocessingml/2006/main" xmlns:wne="http://schemas.microsoft.com/office/word/2006/wordml">
-  <w:abstractNum w:abstractNumId="0">
+<w:numbering xmlns:wpc="http://schemas.microsoft.com/office/word/2010/wordprocessingCanvas" xmlns:cx="http://schemas.microsoft.com/office/drawing/2014/chartex" xmlns:mc="http://schemas.openxmlformats.org/markup-compatibility/2006" xmlns:o="urn:schemas-microsoft-com:office:office" xmlns:r="http://schemas.openxmlformats.org/officeDocument/2006/relationships" xmlns:m="http://schemas.openxmlformats.org/officeDocument/2006/math" xmlns:v="urn:schemas-microsoft-com:vml" xmlns:wp14="http://schemas.microsoft.com/office/word/2010/wordprocessingDrawing" xmlns:wp="http://schemas.openxmlformats.org/drawingml/2006/wordprocessingDrawing" xmlns:w10="urn:schemas-microsoft-com:office:word" xmlns:w="http://schemas.openxmlformats.org/wordprocessingml/2006/main" xmlns:w14="http://schemas.microsoft.com/office/word/2010/wordml" xmlns:w15="http://schemas.microsoft.com/office/word/2012/wordml" xmlns:w16se="http://schemas.microsoft.com/office/word/2015/wordml/symex" xmlns:wpg="http://schemas.microsoft.com/office/word/2010/wordprocessingGroup" xmlns:wpi="http://schemas.microsoft.com/office/word/2010/wordprocessingInk" xmlns:wne="http://schemas.microsoft.com/office/word/2006/wordml" xmlns:wps="http://schemas.microsoft.com/office/word/2010/wordprocessingShape" mc:Ignorable="w14 w15 w16se wp14">
+  <w:abstractNum w:abstractNumId="0" w15:restartNumberingAfterBreak="0">
     <w:nsid w:val="07C53534"/>
     <w:multiLevelType w:val="multilevel"/>
     <w:tmpl w:val="9682901C"/>
@@ -1396,7 +1583,7 @@
       </w:pPr>
     </w:lvl>
   </w:abstractNum>
-  <w:abstractNum w:abstractNumId="1">
+  <w:abstractNum w:abstractNumId="1" w15:restartNumberingAfterBreak="0">
     <w:nsid w:val="23B63BB1"/>
     <w:multiLevelType w:val="multilevel"/>
     <w:tmpl w:val="40F8CE6E"/>
@@ -1520,7 +1707,7 @@
 </file>
 
 <file path=word/styles.xml><?xml version="1.0" encoding="utf-8"?>
-<w:styles xmlns:r="http://schemas.openxmlformats.org/officeDocument/2006/relationships" xmlns:w="http://schemas.openxmlformats.org/wordprocessingml/2006/main">
+<w:styles xmlns:mc="http://schemas.openxmlformats.org/markup-compatibility/2006" xmlns:r="http://schemas.openxmlformats.org/officeDocument/2006/relationships" xmlns:w="http://schemas.openxmlformats.org/wordprocessingml/2006/main" xmlns:w14="http://schemas.microsoft.com/office/word/2010/wordml" xmlns:w15="http://schemas.microsoft.com/office/word/2012/wordml" xmlns:w16se="http://schemas.microsoft.com/office/word/2015/wordml/symex" mc:Ignorable="w14 w15 w16se">
   <w:docDefaults>
     <w:rPrDefault>
       <w:rPr>
@@ -1530,7 +1717,7 @@
     </w:rPrDefault>
     <w:pPrDefault/>
   </w:docDefaults>
-  <w:latentStyles w:defLockedState="0" w:defUIPriority="0" w:defSemiHidden="0" w:defUnhideWhenUsed="0" w:defQFormat="0" w:count="267">
+  <w:latentStyles w:defLockedState="0" w:defUIPriority="0" w:defSemiHidden="0" w:defUnhideWhenUsed="0" w:defQFormat="0" w:count="371">
     <w:lsdException w:name="Normal" w:qFormat="1"/>
     <w:lsdException w:name="heading 1" w:qFormat="1"/>
     <w:lsdException w:name="heading 2" w:qFormat="1"/>
@@ -1541,13 +1728,145 @@
     <w:lsdException w:name="heading 7" w:semiHidden="1" w:unhideWhenUsed="1" w:qFormat="1"/>
     <w:lsdException w:name="heading 8" w:semiHidden="1" w:unhideWhenUsed="1" w:qFormat="1"/>
     <w:lsdException w:name="heading 9" w:semiHidden="1" w:unhideWhenUsed="1" w:qFormat="1"/>
-    <w:lsdException w:name="header" w:uiPriority="99"/>
-    <w:lsdException w:name="footer" w:uiPriority="99"/>
+    <w:lsdException w:name="index 1" w:semiHidden="1" w:unhideWhenUsed="1"/>
+    <w:lsdException w:name="index 2" w:semiHidden="1" w:unhideWhenUsed="1"/>
+    <w:lsdException w:name="index 3" w:semiHidden="1" w:unhideWhenUsed="1"/>
+    <w:lsdException w:name="index 4" w:semiHidden="1" w:unhideWhenUsed="1"/>
+    <w:lsdException w:name="index 5" w:semiHidden="1" w:unhideWhenUsed="1"/>
+    <w:lsdException w:name="index 6" w:semiHidden="1" w:unhideWhenUsed="1"/>
+    <w:lsdException w:name="index 7" w:semiHidden="1" w:unhideWhenUsed="1"/>
+    <w:lsdException w:name="index 8" w:semiHidden="1" w:unhideWhenUsed="1"/>
+    <w:lsdException w:name="index 9" w:semiHidden="1" w:unhideWhenUsed="1"/>
+    <w:lsdException w:name="toc 1" w:semiHidden="1" w:unhideWhenUsed="1"/>
+    <w:lsdException w:name="toc 2" w:semiHidden="1" w:unhideWhenUsed="1"/>
+    <w:lsdException w:name="toc 3" w:semiHidden="1" w:unhideWhenUsed="1"/>
+    <w:lsdException w:name="toc 4" w:semiHidden="1" w:unhideWhenUsed="1"/>
+    <w:lsdException w:name="toc 5" w:semiHidden="1" w:unhideWhenUsed="1"/>
+    <w:lsdException w:name="toc 6" w:semiHidden="1" w:unhideWhenUsed="1"/>
+    <w:lsdException w:name="toc 7" w:semiHidden="1" w:unhideWhenUsed="1"/>
+    <w:lsdException w:name="toc 8" w:semiHidden="1" w:unhideWhenUsed="1"/>
+    <w:lsdException w:name="toc 9" w:semiHidden="1" w:unhideWhenUsed="1"/>
+    <w:lsdException w:name="Normal Indent" w:semiHidden="1" w:unhideWhenUsed="1"/>
+    <w:lsdException w:name="footnote text" w:semiHidden="1" w:unhideWhenUsed="1"/>
+    <w:lsdException w:name="annotation text" w:semiHidden="1" w:unhideWhenUsed="1"/>
+    <w:lsdException w:name="header" w:semiHidden="1" w:uiPriority="99" w:unhideWhenUsed="1"/>
+    <w:lsdException w:name="footer" w:semiHidden="1" w:uiPriority="99" w:unhideWhenUsed="1"/>
+    <w:lsdException w:name="index heading" w:semiHidden="1" w:unhideWhenUsed="1"/>
     <w:lsdException w:name="caption" w:semiHidden="1" w:unhideWhenUsed="1" w:qFormat="1"/>
+    <w:lsdException w:name="table of figures" w:semiHidden="1" w:unhideWhenUsed="1"/>
+    <w:lsdException w:name="envelope address" w:semiHidden="1" w:unhideWhenUsed="1"/>
+    <w:lsdException w:name="envelope return" w:semiHidden="1" w:unhideWhenUsed="1"/>
+    <w:lsdException w:name="footnote reference" w:semiHidden="1" w:unhideWhenUsed="1"/>
+    <w:lsdException w:name="annotation reference" w:semiHidden="1" w:unhideWhenUsed="1"/>
+    <w:lsdException w:name="line number" w:semiHidden="1" w:unhideWhenUsed="1"/>
+    <w:lsdException w:name="page number" w:semiHidden="1" w:unhideWhenUsed="1"/>
+    <w:lsdException w:name="endnote reference" w:semiHidden="1" w:unhideWhenUsed="1"/>
+    <w:lsdException w:name="endnote text" w:semiHidden="1" w:unhideWhenUsed="1"/>
+    <w:lsdException w:name="table of authorities" w:semiHidden="1" w:unhideWhenUsed="1"/>
+    <w:lsdException w:name="macro" w:semiHidden="1" w:unhideWhenUsed="1"/>
+    <w:lsdException w:name="toa heading" w:semiHidden="1" w:unhideWhenUsed="1"/>
+    <w:lsdException w:name="List" w:semiHidden="1" w:unhideWhenUsed="1"/>
+    <w:lsdException w:name="List Bullet" w:semiHidden="1" w:unhideWhenUsed="1"/>
+    <w:lsdException w:name="List 2" w:semiHidden="1" w:unhideWhenUsed="1"/>
+    <w:lsdException w:name="List 3" w:semiHidden="1" w:unhideWhenUsed="1"/>
+    <w:lsdException w:name="List Bullet 2" w:semiHidden="1" w:unhideWhenUsed="1"/>
+    <w:lsdException w:name="List Bullet 3" w:semiHidden="1" w:unhideWhenUsed="1"/>
+    <w:lsdException w:name="List Bullet 4" w:semiHidden="1" w:unhideWhenUsed="1"/>
+    <w:lsdException w:name="List Bullet 5" w:semiHidden="1" w:unhideWhenUsed="1"/>
+    <w:lsdException w:name="List Number 2" w:semiHidden="1" w:unhideWhenUsed="1"/>
+    <w:lsdException w:name="List Number 3" w:semiHidden="1" w:unhideWhenUsed="1"/>
+    <w:lsdException w:name="List Number 4" w:semiHidden="1" w:unhideWhenUsed="1"/>
+    <w:lsdException w:name="List Number 5" w:semiHidden="1" w:unhideWhenUsed="1"/>
     <w:lsdException w:name="Title" w:qFormat="1"/>
+    <w:lsdException w:name="Closing" w:semiHidden="1" w:unhideWhenUsed="1"/>
+    <w:lsdException w:name="Signature" w:semiHidden="1" w:unhideWhenUsed="1"/>
+    <w:lsdException w:name="Default Paragraph Font" w:semiHidden="1" w:unhideWhenUsed="1"/>
+    <w:lsdException w:name="Body Text" w:semiHidden="1" w:unhideWhenUsed="1"/>
+    <w:lsdException w:name="Body Text Indent" w:semiHidden="1" w:unhideWhenUsed="1"/>
+    <w:lsdException w:name="List Continue" w:semiHidden="1" w:unhideWhenUsed="1"/>
+    <w:lsdException w:name="List Continue 2" w:semiHidden="1" w:unhideWhenUsed="1"/>
+    <w:lsdException w:name="List Continue 3" w:semiHidden="1" w:unhideWhenUsed="1"/>
+    <w:lsdException w:name="List Continue 4" w:semiHidden="1" w:unhideWhenUsed="1"/>
+    <w:lsdException w:name="List Continue 5" w:semiHidden="1" w:unhideWhenUsed="1"/>
+    <w:lsdException w:name="Message Header" w:semiHidden="1" w:unhideWhenUsed="1"/>
     <w:lsdException w:name="Subtitle" w:qFormat="1"/>
+    <w:lsdException w:name="Body Text First Indent 2" w:semiHidden="1" w:unhideWhenUsed="1"/>
+    <w:lsdException w:name="Note Heading" w:semiHidden="1" w:unhideWhenUsed="1"/>
+    <w:lsdException w:name="Body Text 2" w:semiHidden="1" w:unhideWhenUsed="1"/>
+    <w:lsdException w:name="Body Text 3" w:semiHidden="1" w:unhideWhenUsed="1"/>
+    <w:lsdException w:name="Body Text Indent 2" w:semiHidden="1" w:unhideWhenUsed="1"/>
+    <w:lsdException w:name="Body Text Indent 3" w:semiHidden="1" w:unhideWhenUsed="1"/>
+    <w:lsdException w:name="Block Text" w:semiHidden="1" w:unhideWhenUsed="1"/>
+    <w:lsdException w:name="Hyperlink" w:semiHidden="1" w:unhideWhenUsed="1"/>
+    <w:lsdException w:name="FollowedHyperlink" w:semiHidden="1" w:unhideWhenUsed="1"/>
     <w:lsdException w:name="Strong" w:uiPriority="22" w:qFormat="1"/>
     <w:lsdException w:name="Emphasis" w:qFormat="1"/>
+    <w:lsdException w:name="Document Map" w:semiHidden="1" w:unhideWhenUsed="1"/>
+    <w:lsdException w:name="Plain Text" w:semiHidden="1" w:unhideWhenUsed="1"/>
+    <w:lsdException w:name="E-mail Signature" w:semiHidden="1" w:unhideWhenUsed="1"/>
+    <w:lsdException w:name="HTML Top of Form" w:semiHidden="1" w:unhideWhenUsed="1"/>
+    <w:lsdException w:name="HTML Bottom of Form" w:semiHidden="1" w:unhideWhenUsed="1"/>
+    <w:lsdException w:name="Normal (Web)" w:semiHidden="1" w:unhideWhenUsed="1"/>
+    <w:lsdException w:name="HTML Acronym" w:semiHidden="1" w:unhideWhenUsed="1"/>
+    <w:lsdException w:name="HTML Address" w:semiHidden="1" w:unhideWhenUsed="1"/>
+    <w:lsdException w:name="HTML Cite" w:semiHidden="1" w:unhideWhenUsed="1"/>
+    <w:lsdException w:name="HTML Code" w:semiHidden="1" w:unhideWhenUsed="1"/>
+    <w:lsdException w:name="HTML Definition" w:semiHidden="1" w:unhideWhenUsed="1"/>
+    <w:lsdException w:name="HTML Keyboard" w:semiHidden="1" w:unhideWhenUsed="1"/>
+    <w:lsdException w:name="HTML Preformatted" w:semiHidden="1" w:unhideWhenUsed="1"/>
+    <w:lsdException w:name="HTML Sample" w:semiHidden="1" w:unhideWhenUsed="1"/>
+    <w:lsdException w:name="HTML Typewriter" w:semiHidden="1" w:unhideWhenUsed="1"/>
+    <w:lsdException w:name="HTML Variable" w:semiHidden="1" w:unhideWhenUsed="1"/>
+    <w:lsdException w:name="Normal Table" w:semiHidden="1" w:unhideWhenUsed="1"/>
+    <w:lsdException w:name="annotation subject" w:semiHidden="1" w:unhideWhenUsed="1"/>
+    <w:lsdException w:name="No List" w:semiHidden="1" w:unhideWhenUsed="1"/>
+    <w:lsdException w:name="Outline List 1" w:semiHidden="1" w:unhideWhenUsed="1"/>
+    <w:lsdException w:name="Outline List 2" w:semiHidden="1" w:unhideWhenUsed="1"/>
+    <w:lsdException w:name="Outline List 3" w:semiHidden="1" w:unhideWhenUsed="1"/>
+    <w:lsdException w:name="Table Simple 1" w:semiHidden="1" w:unhideWhenUsed="1"/>
+    <w:lsdException w:name="Table Simple 2" w:semiHidden="1" w:unhideWhenUsed="1"/>
+    <w:lsdException w:name="Table Simple 3" w:semiHidden="1" w:unhideWhenUsed="1"/>
+    <w:lsdException w:name="Table Classic 1" w:semiHidden="1" w:unhideWhenUsed="1"/>
+    <w:lsdException w:name="Table Classic 2" w:semiHidden="1" w:unhideWhenUsed="1"/>
+    <w:lsdException w:name="Table Classic 3" w:semiHidden="1" w:unhideWhenUsed="1"/>
+    <w:lsdException w:name="Table Classic 4" w:semiHidden="1" w:unhideWhenUsed="1"/>
+    <w:lsdException w:name="Table Colorful 1" w:semiHidden="1" w:unhideWhenUsed="1"/>
+    <w:lsdException w:name="Table Colorful 2" w:semiHidden="1" w:unhideWhenUsed="1"/>
+    <w:lsdException w:name="Table Colorful 3" w:semiHidden="1" w:unhideWhenUsed="1"/>
+    <w:lsdException w:name="Table Columns 1" w:semiHidden="1" w:unhideWhenUsed="1"/>
+    <w:lsdException w:name="Table Columns 2" w:semiHidden="1" w:unhideWhenUsed="1"/>
+    <w:lsdException w:name="Table Columns 3" w:semiHidden="1" w:unhideWhenUsed="1"/>
+    <w:lsdException w:name="Table Columns 4" w:semiHidden="1" w:unhideWhenUsed="1"/>
+    <w:lsdException w:name="Table Columns 5" w:semiHidden="1" w:unhideWhenUsed="1"/>
+    <w:lsdException w:name="Table Grid 1" w:semiHidden="1" w:unhideWhenUsed="1"/>
+    <w:lsdException w:name="Table Grid 2" w:semiHidden="1" w:unhideWhenUsed="1"/>
+    <w:lsdException w:name="Table Grid 3" w:semiHidden="1" w:unhideWhenUsed="1"/>
+    <w:lsdException w:name="Table Grid 4" w:semiHidden="1" w:unhideWhenUsed="1"/>
+    <w:lsdException w:name="Table Grid 5" w:semiHidden="1" w:unhideWhenUsed="1"/>
+    <w:lsdException w:name="Table Grid 6" w:semiHidden="1" w:unhideWhenUsed="1"/>
+    <w:lsdException w:name="Table Grid 7" w:semiHidden="1" w:unhideWhenUsed="1"/>
+    <w:lsdException w:name="Table Grid 8" w:semiHidden="1" w:unhideWhenUsed="1"/>
+    <w:lsdException w:name="Table List 1" w:semiHidden="1" w:unhideWhenUsed="1"/>
+    <w:lsdException w:name="Table List 2" w:semiHidden="1" w:unhideWhenUsed="1"/>
+    <w:lsdException w:name="Table List 3" w:semiHidden="1" w:unhideWhenUsed="1"/>
+    <w:lsdException w:name="Table List 4" w:semiHidden="1" w:unhideWhenUsed="1"/>
+    <w:lsdException w:name="Table List 5" w:semiHidden="1" w:unhideWhenUsed="1"/>
+    <w:lsdException w:name="Table List 6" w:semiHidden="1" w:unhideWhenUsed="1"/>
+    <w:lsdException w:name="Table List 7" w:semiHidden="1" w:unhideWhenUsed="1"/>
+    <w:lsdException w:name="Table List 8" w:semiHidden="1" w:unhideWhenUsed="1"/>
+    <w:lsdException w:name="Table 3D effects 1" w:semiHidden="1" w:unhideWhenUsed="1"/>
+    <w:lsdException w:name="Table 3D effects 2" w:semiHidden="1" w:unhideWhenUsed="1"/>
+    <w:lsdException w:name="Table 3D effects 3" w:semiHidden="1" w:unhideWhenUsed="1"/>
+    <w:lsdException w:name="Table Contemporary" w:semiHidden="1" w:unhideWhenUsed="1"/>
+    <w:lsdException w:name="Table Elegant" w:semiHidden="1" w:unhideWhenUsed="1"/>
+    <w:lsdException w:name="Table Professional" w:semiHidden="1" w:unhideWhenUsed="1"/>
+    <w:lsdException w:name="Table Subtle 1" w:semiHidden="1" w:unhideWhenUsed="1"/>
+    <w:lsdException w:name="Table Subtle 2" w:semiHidden="1" w:unhideWhenUsed="1"/>
+    <w:lsdException w:name="Table Web 1" w:semiHidden="1" w:unhideWhenUsed="1"/>
+    <w:lsdException w:name="Table Web 2" w:semiHidden="1" w:unhideWhenUsed="1"/>
+    <w:lsdException w:name="Table Web 3" w:semiHidden="1" w:unhideWhenUsed="1"/>
+    <w:lsdException w:name="Balloon Text" w:semiHidden="1" w:unhideWhenUsed="1"/>
+    <w:lsdException w:name="Table Theme" w:semiHidden="1" w:unhideWhenUsed="1"/>
     <w:lsdException w:name="Placeholder Text" w:semiHidden="1" w:uiPriority="99"/>
     <w:lsdException w:name="No Spacing" w:uiPriority="1" w:qFormat="1"/>
     <w:lsdException w:name="Light Shading" w:uiPriority="60"/>
@@ -1659,6 +1978,110 @@
     <w:lsdException w:name="Book Title" w:uiPriority="33" w:qFormat="1"/>
     <w:lsdException w:name="Bibliography" w:semiHidden="1" w:uiPriority="37" w:unhideWhenUsed="1"/>
     <w:lsdException w:name="TOC Heading" w:semiHidden="1" w:uiPriority="39" w:unhideWhenUsed="1" w:qFormat="1"/>
+    <w:lsdException w:name="Plain Table 1" w:uiPriority="41"/>
+    <w:lsdException w:name="Plain Table 2" w:uiPriority="42"/>
+    <w:lsdException w:name="Plain Table 3" w:uiPriority="43"/>
+    <w:lsdException w:name="Plain Table 4" w:uiPriority="44"/>
+    <w:lsdException w:name="Plain Table 5" w:uiPriority="45"/>
+    <w:lsdException w:name="Grid Table Light" w:uiPriority="40"/>
+    <w:lsdException w:name="Grid Table 1 Light" w:uiPriority="46"/>
+    <w:lsdException w:name="Grid Table 2" w:uiPriority="47"/>
+    <w:lsdException w:name="Grid Table 3" w:uiPriority="48"/>
+    <w:lsdException w:name="Grid Table 4" w:uiPriority="49"/>
+    <w:lsdException w:name="Grid Table 5 Dark" w:uiPriority="50"/>
+    <w:lsdException w:name="Grid Table 6 Colorful" w:uiPriority="51"/>
+    <w:lsdException w:name="Grid Table 7 Colorful" w:uiPriority="52"/>
+    <w:lsdException w:name="Grid Table 1 Light Accent 1" w:uiPriority="46"/>
+    <w:lsdException w:name="Grid Table 2 Accent 1" w:uiPriority="47"/>
+    <w:lsdException w:name="Grid Table 3 Accent 1" w:uiPriority="48"/>
+    <w:lsdException w:name="Grid Table 4 Accent 1" w:uiPriority="49"/>
+    <w:lsdException w:name="Grid Table 5 Dark Accent 1" w:uiPriority="50"/>
+    <w:lsdException w:name="Grid Table 6 Colorful Accent 1" w:uiPriority="51"/>
+    <w:lsdException w:name="Grid Table 7 Colorful Accent 1" w:uiPriority="52"/>
+    <w:lsdException w:name="Grid Table 1 Light Accent 2" w:uiPriority="46"/>
+    <w:lsdException w:name="Grid Table 2 Accent 2" w:uiPriority="47"/>
+    <w:lsdException w:name="Grid Table 3 Accent 2" w:uiPriority="48"/>
+    <w:lsdException w:name="Grid Table 4 Accent 2" w:uiPriority="49"/>
+    <w:lsdException w:name="Grid Table 5 Dark Accent 2" w:uiPriority="50"/>
+    <w:lsdException w:name="Grid Table 6 Colorful Accent 2" w:uiPriority="51"/>
+    <w:lsdException w:name="Grid Table 7 Colorful Accent 2" w:uiPriority="52"/>
+    <w:lsdException w:name="Grid Table 1 Light Accent 3" w:uiPriority="46"/>
+    <w:lsdException w:name="Grid Table 2 Accent 3" w:uiPriority="47"/>
+    <w:lsdException w:name="Grid Table 3 Accent 3" w:uiPriority="48"/>
+    <w:lsdException w:name="Grid Table 4 Accent 3" w:uiPriority="49"/>
+    <w:lsdException w:name="Grid Table 5 Dark Accent 3" w:uiPriority="50"/>
+    <w:lsdException w:name="Grid Table 6 Colorful Accent 3" w:uiPriority="51"/>
+    <w:lsdException w:name="Grid Table 7 Colorful Accent 3" w:uiPriority="52"/>
+    <w:lsdException w:name="Grid Table 1 Light Accent 4" w:uiPriority="46"/>
+    <w:lsdException w:name="Grid Table 2 Accent 4" w:uiPriority="47"/>
+    <w:lsdException w:name="Grid Table 3 Accent 4" w:uiPriority="48"/>
+    <w:lsdException w:name="Grid Table 4 Accent 4" w:uiPriority="49"/>
+    <w:lsdException w:name="Grid Table 5 Dark Accent 4" w:uiPriority="50"/>
+    <w:lsdException w:name="Grid Table 6 Colorful Accent 4" w:uiPriority="51"/>
+    <w:lsdException w:name="Grid Table 7 Colorful Accent 4" w:uiPriority="52"/>
+    <w:lsdException w:name="Grid Table 1 Light Accent 5" w:uiPriority="46"/>
+    <w:lsdException w:name="Grid Table 2 Accent 5" w:uiPriority="47"/>
+    <w:lsdException w:name="Grid Table 3 Accent 5" w:uiPriority="48"/>
+    <w:lsdException w:name="Grid Table 4 Accent 5" w:uiPriority="49"/>
+    <w:lsdException w:name="Grid Table 5 Dark Accent 5" w:uiPriority="50"/>
+    <w:lsdException w:name="Grid Table 6 Colorful Accent 5" w:uiPriority="51"/>
+    <w:lsdException w:name="Grid Table 7 Colorful Accent 5" w:uiPriority="52"/>
+    <w:lsdException w:name="Grid Table 1 Light Accent 6" w:uiPriority="46"/>
+    <w:lsdException w:name="Grid Table 2 Accent 6" w:uiPriority="47"/>
+    <w:lsdException w:name="Grid Table 3 Accent 6" w:uiPriority="48"/>
+    <w:lsdException w:name="Grid Table 4 Accent 6" w:uiPriority="49"/>
+    <w:lsdException w:name="Grid Table 5 Dark Accent 6" w:uiPriority="50"/>
+    <w:lsdException w:name="Grid Table 6 Colorful Accent 6" w:uiPriority="51"/>
+    <w:lsdException w:name="Grid Table 7 Colorful Accent 6" w:uiPriority="52"/>
+    <w:lsdException w:name="List Table 1 Light" w:uiPriority="46"/>
+    <w:lsdException w:name="List Table 2" w:uiPriority="47"/>
+    <w:lsdException w:name="List Table 3" w:uiPriority="48"/>
+    <w:lsdException w:name="List Table 4" w:uiPriority="49"/>
+    <w:lsdException w:name="List Table 5 Dark" w:uiPriority="50"/>
+    <w:lsdException w:name="List Table 6 Colorful" w:uiPriority="51"/>
+    <w:lsdException w:name="List Table 7 Colorful" w:uiPriority="52"/>
+    <w:lsdException w:name="List Table 1 Light Accent 1" w:uiPriority="46"/>
+    <w:lsdException w:name="List Table 2 Accent 1" w:uiPriority="47"/>
+    <w:lsdException w:name="List Table 3 Accent 1" w:uiPriority="48"/>
+    <w:lsdException w:name="List Table 4 Accent 1" w:uiPriority="49"/>
+    <w:lsdException w:name="List Table 5 Dark Accent 1" w:uiPriority="50"/>
+    <w:lsdException w:name="List Table 6 Colorful Accent 1" w:uiPriority="51"/>
+    <w:lsdException w:name="List Table 7 Colorful Accent 1" w:uiPriority="52"/>
+    <w:lsdException w:name="List Table 1 Light Accent 2" w:uiPriority="46"/>
+    <w:lsdException w:name="List Table 2 Accent 2" w:uiPriority="47"/>
+    <w:lsdException w:name="List Table 3 Accent 2" w:uiPriority="48"/>
+    <w:lsdException w:name="List Table 4 Accent 2" w:uiPriority="49"/>
+    <w:lsdException w:name="List Table 5 Dark Accent 2" w:uiPriority="50"/>
+    <w:lsdException w:name="List Table 6 Colorful Accent 2" w:uiPriority="51"/>
+    <w:lsdException w:name="List Table 7 Colorful Accent 2" w:uiPriority="52"/>
+    <w:lsdException w:name="List Table 1 Light Accent 3" w:uiPriority="46"/>
+    <w:lsdException w:name="List Table 2 Accent 3" w:uiPriority="47"/>
+    <w:lsdException w:name="List Table 3 Accent 3" w:uiPriority="48"/>
+    <w:lsdException w:name="List Table 4 Accent 3" w:uiPriority="49"/>
+    <w:lsdException w:name="List Table 5 Dark Accent 3" w:uiPriority="50"/>
+    <w:lsdException w:name="List Table 6 Colorful Accent 3" w:uiPriority="51"/>
+    <w:lsdException w:name="List Table 7 Colorful Accent 3" w:uiPriority="52"/>
+    <w:lsdException w:name="List Table 1 Light Accent 4" w:uiPriority="46"/>
+    <w:lsdException w:name="List Table 2 Accent 4" w:uiPriority="47"/>
+    <w:lsdException w:name="List Table 3 Accent 4" w:uiPriority="48"/>
+    <w:lsdException w:name="List Table 4 Accent 4" w:uiPriority="49"/>
+    <w:lsdException w:name="List Table 5 Dark Accent 4" w:uiPriority="50"/>
+    <w:lsdException w:name="List Table 6 Colorful Accent 4" w:uiPriority="51"/>
+    <w:lsdException w:name="List Table 7 Colorful Accent 4" w:uiPriority="52"/>
+    <w:lsdException w:name="List Table 1 Light Accent 5" w:uiPriority="46"/>
+    <w:lsdException w:name="List Table 2 Accent 5" w:uiPriority="47"/>
+    <w:lsdException w:name="List Table 3 Accent 5" w:uiPriority="48"/>
+    <w:lsdException w:name="List Table 4 Accent 5" w:uiPriority="49"/>
+    <w:lsdException w:name="List Table 5 Dark Accent 5" w:uiPriority="50"/>
+    <w:lsdException w:name="List Table 6 Colorful Accent 5" w:uiPriority="51"/>
+    <w:lsdException w:name="List Table 7 Colorful Accent 5" w:uiPriority="52"/>
+    <w:lsdException w:name="List Table 1 Light Accent 6" w:uiPriority="46"/>
+    <w:lsdException w:name="List Table 2 Accent 6" w:uiPriority="47"/>
+    <w:lsdException w:name="List Table 3 Accent 6" w:uiPriority="48"/>
+    <w:lsdException w:name="List Table 4 Accent 6" w:uiPriority="49"/>
+    <w:lsdException w:name="List Table 5 Dark Accent 6" w:uiPriority="50"/>
+    <w:lsdException w:name="List Table 6 Colorful Accent 6" w:uiPriority="51"/>
+    <w:lsdException w:name="List Table 7 Colorful Accent 6" w:uiPriority="52"/>
   </w:latentStyles>
   <w:style w:type="paragraph" w:default="1" w:styleId="Normal">
     <w:name w:val="Normal"/>
@@ -1685,7 +2108,6 @@
     <w:uiPriority w:val="99"/>
     <w:semiHidden/>
     <w:unhideWhenUsed/>
-    <w:qFormat/>
     <w:tblPr>
       <w:tblInd w:w="0" w:type="dxa"/>
       <w:tblCellMar>
@@ -1702,8 +2124,8 @@
     <w:semiHidden/>
     <w:unhideWhenUsed/>
   </w:style>
-  <w:style w:type="paragraph" w:customStyle="1" w:styleId="Heading1">
-    <w:name w:val="Heading 1"/>
+  <w:style w:type="paragraph" w:customStyle="1" w:styleId="Ttulo11">
+    <w:name w:val="Título 11"/>
     <w:basedOn w:val="Normal"/>
     <w:next w:val="Normal"/>
     <w:qFormat/>
@@ -1723,8 +2145,8 @@
       <w:szCs w:val="36"/>
     </w:rPr>
   </w:style>
-  <w:style w:type="paragraph" w:customStyle="1" w:styleId="Heading2">
-    <w:name w:val="Heading 2"/>
+  <w:style w:type="paragraph" w:customStyle="1" w:styleId="Ttulo21">
+    <w:name w:val="Título 21"/>
     <w:basedOn w:val="Normal"/>
     <w:next w:val="Normal"/>
     <w:qFormat/>
@@ -1740,8 +2162,8 @@
       <w:b/>
     </w:rPr>
   </w:style>
-  <w:style w:type="paragraph" w:customStyle="1" w:styleId="Heading3">
-    <w:name w:val="Heading 3"/>
+  <w:style w:type="paragraph" w:customStyle="1" w:styleId="Ttulo31">
+    <w:name w:val="Título 31"/>
     <w:basedOn w:val="Normal"/>
     <w:next w:val="Normal"/>
     <w:qFormat/>
@@ -1758,8 +2180,8 @@
       <w:szCs w:val="22"/>
     </w:rPr>
   </w:style>
-  <w:style w:type="paragraph" w:customStyle="1" w:styleId="Heading6">
-    <w:name w:val="Heading 6"/>
+  <w:style w:type="paragraph" w:customStyle="1" w:styleId="Ttulo61">
+    <w:name w:val="Título 61"/>
     <w:basedOn w:val="Normal"/>
     <w:next w:val="Normal"/>
     <w:qFormat/>
@@ -1808,14 +2230,18 @@
     <w:qFormat/>
     <w:rsid w:val="009020E5"/>
     <w:rPr>
+      <w:rFonts w:ascii="Arial" w:hAnsi="Arial" w:cs="Arial"/>
       <w:b/>
       <w:bCs w:val="0"/>
+      <w:sz w:val="19"/>
+      <w:szCs w:val="19"/>
+      <w:lang w:val="es-ES" w:eastAsia="es-ES" w:bidi="es-ES"/>
     </w:rPr>
   </w:style>
   <w:style w:type="character" w:customStyle="1" w:styleId="PiedepginaCar">
     <w:name w:val="Pie de página Car"/>
     <w:basedOn w:val="Fuentedeprrafopredeter"/>
-    <w:link w:val="Footer"/>
+    <w:link w:val="Piedepgina1"/>
     <w:uiPriority w:val="99"/>
     <w:qFormat/>
     <w:rsid w:val="00BD79F6"/>
@@ -1841,7 +2267,7 @@
   <w:style w:type="character" w:customStyle="1" w:styleId="EncabezadoCar">
     <w:name w:val="Encabezado Car"/>
     <w:basedOn w:val="Fuentedeprrafopredeter"/>
-    <w:link w:val="Header"/>
+    <w:link w:val="Encabezado1"/>
     <w:uiPriority w:val="99"/>
     <w:qFormat/>
     <w:rsid w:val="00CD7A27"/>
@@ -1913,8 +2339,8 @@
       <w:rFonts w:cs="FreeSans"/>
     </w:rPr>
   </w:style>
-  <w:style w:type="paragraph" w:customStyle="1" w:styleId="Caption">
-    <w:name w:val="Caption"/>
+  <w:style w:type="paragraph" w:customStyle="1" w:styleId="Descripcin1">
+    <w:name w:val="Descripción1"/>
     <w:basedOn w:val="Normal"/>
     <w:qFormat/>
     <w:rsid w:val="00811758"/>
@@ -1940,8 +2366,8 @@
       <w:rFonts w:cs="FreeSans"/>
     </w:rPr>
   </w:style>
-  <w:style w:type="paragraph" w:customStyle="1" w:styleId="Header">
-    <w:name w:val="Header"/>
+  <w:style w:type="paragraph" w:customStyle="1" w:styleId="Encabezado1">
+    <w:name w:val="Encabezado1"/>
     <w:basedOn w:val="Normal"/>
     <w:link w:val="EncabezadoCar"/>
     <w:uiPriority w:val="99"/>
@@ -1953,8 +2379,8 @@
       </w:tabs>
     </w:pPr>
   </w:style>
-  <w:style w:type="paragraph" w:customStyle="1" w:styleId="Footer">
-    <w:name w:val="Footer"/>
+  <w:style w:type="paragraph" w:customStyle="1" w:styleId="Piedepgina1">
+    <w:name w:val="Pie de página1"/>
     <w:basedOn w:val="Normal"/>
     <w:link w:val="PiedepginaCar"/>
     <w:uiPriority w:val="99"/>
@@ -2035,7 +2461,6 @@
     <w:basedOn w:val="Tablanormal"/>
     <w:rsid w:val="00BD79F6"/>
     <w:tblPr>
-      <w:tblInd w:w="0" w:type="dxa"/>
       <w:tblBorders>
         <w:top w:val="single" w:sz="4" w:space="0" w:color="000000"/>
         <w:left w:val="single" w:sz="4" w:space="0" w:color="000000"/>
@@ -2044,12 +2469,6 @@
         <w:insideH w:val="single" w:sz="4" w:space="0" w:color="000000"/>
         <w:insideV w:val="single" w:sz="4" w:space="0" w:color="000000"/>
       </w:tblBorders>
-      <w:tblCellMar>
-        <w:top w:w="0" w:type="dxa"/>
-        <w:left w:w="108" w:type="dxa"/>
-        <w:bottom w:w="0" w:type="dxa"/>
-        <w:right w:w="108" w:type="dxa"/>
-      </w:tblCellMar>
     </w:tblPr>
   </w:style>
   <w:style w:type="paragraph" w:styleId="Encabezado">
@@ -2395,7 +2814,7 @@
 </file>
 
 <file path=customXml/itemProps1.xml><?xml version="1.0" encoding="utf-8"?>
-<ds:datastoreItem xmlns:ds="http://schemas.openxmlformats.org/officeDocument/2006/customXml" ds:itemID="{6AE858DB-3BF4-4BC7-8F2D-16D31E025CEE}">
+<ds:datastoreItem xmlns:ds="http://schemas.openxmlformats.org/officeDocument/2006/customXml" ds:itemID="{F84EE578-E539-489E-8E1B-B2EED2028B6B}">
   <ds:schemaRefs>
     <ds:schemaRef ds:uri="http://schemas.openxmlformats.org/officeDocument/2006/bibliography"/>
   </ds:schemaRefs>

</xml_diff>

<commit_message>
QR memorandum caja chica
</commit_message>
<xml_diff>
--- a/reportes/template_memo_caja_chica.docx
+++ b/reportes/template_memo_caja_chica.docx
@@ -26,27 +26,7 @@
           <w:color w:val="000000"/>
           <w:lang w:val="es-BO"/>
         </w:rPr>
-        <w:t xml:space="preserve">A          </w:t>
-      </w:r>
-      <w:proofErr w:type="gramStart"/>
-      <w:r>
-        <w:rPr>
-          <w:rFonts w:ascii="Calibri" w:eastAsia="Calibri" w:hAnsi="Calibri"/>
-          <w:b/>
-          <w:color w:val="000000"/>
-          <w:lang w:val="es-BO"/>
-        </w:rPr>
-        <w:t xml:space="preserve">  :</w:t>
-      </w:r>
-      <w:proofErr w:type="gramEnd"/>
-      <w:r>
-        <w:rPr>
-          <w:rFonts w:ascii="Calibri" w:eastAsia="Calibri" w:hAnsi="Calibri"/>
-          <w:b/>
-          <w:color w:val="000000"/>
-          <w:lang w:val="es-BO"/>
-        </w:rPr>
-        <w:t xml:space="preserve">        </w:t>
+        <w:t xml:space="preserve">A            :        </w:t>
       </w:r>
       <w:r>
         <w:rPr>
@@ -156,27 +136,7 @@
           <w:color w:val="000000"/>
           <w:lang w:val="es-BO"/>
         </w:rPr>
-        <w:t xml:space="preserve">De        </w:t>
-      </w:r>
-      <w:proofErr w:type="gramStart"/>
-      <w:r>
-        <w:rPr>
-          <w:rFonts w:ascii="Calibri" w:eastAsia="Calibri" w:hAnsi="Calibri"/>
-          <w:b/>
-          <w:color w:val="000000"/>
-          <w:lang w:val="es-BO"/>
-        </w:rPr>
-        <w:t xml:space="preserve">  :</w:t>
-      </w:r>
-      <w:proofErr w:type="gramEnd"/>
-      <w:r>
-        <w:rPr>
-          <w:rFonts w:ascii="Calibri" w:eastAsia="Calibri" w:hAnsi="Calibri"/>
-          <w:b/>
-          <w:color w:val="000000"/>
-          <w:lang w:val="es-BO"/>
-        </w:rPr>
-        <w:t xml:space="preserve">        </w:t>
+        <w:t xml:space="preserve">De          :        </w:t>
       </w:r>
       <w:r>
         <w:rPr>
@@ -251,7 +211,6 @@
           <w:lang w:val="es-BO"/>
         </w:rPr>
       </w:pPr>
-      <w:proofErr w:type="gramStart"/>
       <w:r>
         <w:rPr>
           <w:rFonts w:ascii="Calibri" w:eastAsia="Calibri" w:hAnsi="Calibri"/>
@@ -259,17 +218,7 @@
           <w:color w:val="000000"/>
           <w:lang w:val="es-BO"/>
         </w:rPr>
-        <w:t>Asunto :</w:t>
-      </w:r>
-      <w:proofErr w:type="gramEnd"/>
-      <w:r>
-        <w:rPr>
-          <w:rFonts w:ascii="Calibri" w:eastAsia="Calibri" w:hAnsi="Calibri"/>
-          <w:b/>
-          <w:color w:val="000000"/>
-          <w:lang w:val="es-BO"/>
-        </w:rPr>
-        <w:t xml:space="preserve">         </w:t>
+        <w:t xml:space="preserve">Asunto :         </w:t>
       </w:r>
       <w:r>
         <w:rPr>
@@ -492,7 +441,6 @@
         </w:rPr>
         <w:t>CODIGO</w:t>
       </w:r>
-      <w:proofErr w:type="gramStart"/>
       <w:r>
         <w:rPr>
           <w:lang w:val="es-BO"/>
@@ -513,7 +461,6 @@
         </w:rPr>
         <w:t>.</w:t>
       </w:r>
-      <w:proofErr w:type="gramEnd"/>
     </w:p>
     <w:p>
       <w:pPr>
@@ -586,8 +533,6 @@
         </w:rPr>
         <w:t>CODIGO_MONE</w:t>
       </w:r>
-      <w:bookmarkStart w:id="0" w:name="_GoBack"/>
-      <w:bookmarkEnd w:id="0"/>
       <w:r>
         <w:rPr>
           <w:lang w:val="es-BO"/>
@@ -606,15 +551,7 @@
           <w:color w:val="000000"/>
           <w:lang w:val="es-BO"/>
         </w:rPr>
-        <w:t>.</w:t>
-      </w:r>
-      <w:r>
-        <w:rPr>
-          <w:rFonts w:ascii="Calibri" w:eastAsia="Calibri" w:hAnsi="Calibri"/>
-          <w:color w:val="000000"/>
-          <w:lang w:val="es-BO"/>
-        </w:rPr>
-        <w:t>- (</w:t>
+        <w:t>.- (</w:t>
       </w:r>
       <w:r>
         <w:rPr>
@@ -885,30 +822,6 @@
         <w:jc w:val="both"/>
         <w:rPr>
           <w:rFonts w:ascii="Arial Narrow" w:hAnsi="Arial Narrow"/>
-          <w:color w:val="0000FF"/>
-          <w:sz w:val="22"/>
-          <w:szCs w:val="22"/>
-          <w:shd w:val="clear" w:color="auto" w:fill="E8F2FE"/>
-          <w:lang w:val="es-BO"/>
-        </w:rPr>
-      </w:pPr>
-    </w:p>
-    <w:p>
-      <w:pPr>
-        <w:jc w:val="both"/>
-        <w:rPr>
-          <w:rFonts w:ascii="Arial Narrow" w:hAnsi="Arial Narrow"/>
-          <w:sz w:val="22"/>
-          <w:szCs w:val="22"/>
-          <w:lang w:val="es-ES"/>
-        </w:rPr>
-      </w:pPr>
-    </w:p>
-    <w:p>
-      <w:pPr>
-        <w:jc w:val="both"/>
-        <w:rPr>
-          <w:rFonts w:ascii="Arial Narrow" w:hAnsi="Arial Narrow"/>
           <w:sz w:val="18"/>
           <w:szCs w:val="18"/>
           <w:lang w:val="es-ES"/>
@@ -917,6 +830,7 @@
     </w:p>
     <w:p>
       <w:pPr>
+        <w:ind w:left="2880" w:firstLine="720"/>
         <w:jc w:val="both"/>
         <w:rPr>
           <w:rFonts w:ascii="Arial Narrow" w:hAnsi="Arial Narrow"/>
@@ -925,6 +839,30 @@
           <w:lang w:val="es-ES"/>
         </w:rPr>
       </w:pPr>
+      <w:r>
+        <w:rPr>
+          <w:rFonts w:ascii="Arial Narrow" w:hAnsi="Arial Narrow"/>
+          <w:sz w:val="22"/>
+          <w:szCs w:val="22"/>
+          <w:lang w:val="es-ES"/>
+        </w:rPr>
+        <w:t>${</w:t>
+      </w:r>
+      <w:r>
+        <w:rPr>
+          <w:rFonts w:ascii="Arial Narrow" w:hAnsi="Arial Narrow"/>
+          <w:sz w:val="22"/>
+          <w:szCs w:val="22"/>
+          <w:lang w:val="es-ES"/>
+        </w:rPr>
+        <w:t>QR</w:t>
+      </w:r>
+      <w:r>
+        <w:rPr>
+          <w:lang w:val="es-ES"/>
+        </w:rPr>
+        <w:t>}</w:t>
+      </w:r>
     </w:p>
     <w:p>
       <w:pPr>
@@ -936,79 +874,39 @@
           <w:lang w:val="es-ES"/>
         </w:rPr>
       </w:pPr>
-    </w:p>
-    <w:p>
-      <w:pPr>
-        <w:jc w:val="both"/>
-        <w:rPr>
-          <w:rFonts w:ascii="Arial Narrow" w:hAnsi="Arial Narrow"/>
-          <w:sz w:val="18"/>
-          <w:szCs w:val="18"/>
-          <w:lang w:val="es-ES"/>
-        </w:rPr>
-      </w:pPr>
-    </w:p>
-    <w:p>
-      <w:pPr>
-        <w:jc w:val="both"/>
-        <w:rPr>
-          <w:rFonts w:ascii="Arial Narrow" w:hAnsi="Arial Narrow"/>
-          <w:sz w:val="18"/>
-          <w:szCs w:val="18"/>
-          <w:lang w:val="es-ES"/>
-        </w:rPr>
-      </w:pPr>
-    </w:p>
-    <w:p>
-      <w:pPr>
-        <w:jc w:val="both"/>
-        <w:rPr>
-          <w:rFonts w:ascii="Arial Narrow" w:hAnsi="Arial Narrow"/>
-          <w:sz w:val="18"/>
-          <w:szCs w:val="18"/>
-          <w:lang w:val="es-ES"/>
-        </w:rPr>
-      </w:pPr>
-    </w:p>
-    <w:p>
-      <w:pPr>
-        <w:jc w:val="both"/>
-        <w:rPr>
-          <w:rFonts w:ascii="Arial Narrow" w:hAnsi="Arial Narrow"/>
-          <w:sz w:val="18"/>
-          <w:szCs w:val="18"/>
-          <w:lang w:val="es-ES"/>
-        </w:rPr>
-      </w:pPr>
-    </w:p>
-    <w:p>
+      <w:bookmarkStart w:id="0" w:name="_GoBack"/>
+      <w:bookmarkEnd w:id="0"/>
+    </w:p>
+    <w:p>
+      <w:pPr>
+        <w:rPr>
+          <w:lang w:val="es-ES"/>
+        </w:rPr>
+      </w:pPr>
       <w:r>
         <w:rPr>
           <w:rFonts w:ascii="Calibri" w:eastAsia="Calibri" w:hAnsi="Calibri"/>
           <w:color w:val="000000"/>
           <w:sz w:val="14"/>
+          <w:lang w:val="es-ES"/>
         </w:rPr>
         <w:t>CC/</w:t>
       </w:r>
     </w:p>
     <w:p>
-      <w:proofErr w:type="spellStart"/>
+      <w:pPr>
+        <w:rPr>
+          <w:lang w:val="es-ES"/>
+        </w:rPr>
+      </w:pPr>
       <w:r>
         <w:rPr>
           <w:rFonts w:ascii="Calibri" w:eastAsia="Calibri" w:hAnsi="Calibri"/>
           <w:color w:val="000000"/>
           <w:sz w:val="14"/>
-        </w:rPr>
-        <w:t>C.c.Arch</w:t>
-      </w:r>
-      <w:proofErr w:type="spellEnd"/>
-      <w:r>
-        <w:rPr>
-          <w:rFonts w:ascii="Calibri" w:eastAsia="Calibri" w:hAnsi="Calibri"/>
-          <w:color w:val="000000"/>
-          <w:sz w:val="14"/>
-        </w:rPr>
-        <w:t>.</w:t>
+          <w:lang w:val="es-ES"/>
+        </w:rPr>
+        <w:t>C.c.Arch.</w:t>
       </w:r>
     </w:p>
     <w:p>
@@ -1381,7 +1279,6 @@
                 <w:vAlign w:val="center"/>
               </w:tcPr>
               <w:p>
-                <w:proofErr w:type="spellStart"/>
                 <w:r>
                   <w:rPr>
                     <w:rFonts w:eastAsia="Arial"/>
@@ -1389,17 +1286,7 @@
                     <w:color w:val="000000"/>
                     <w:sz w:val="20"/>
                   </w:rPr>
-                  <w:t>Fecha</w:t>
-                </w:r>
-                <w:proofErr w:type="spellEnd"/>
-                <w:r>
-                  <w:rPr>
-                    <w:rFonts w:eastAsia="Arial"/>
-                    <w:b/>
-                    <w:color w:val="000000"/>
-                    <w:sz w:val="20"/>
-                  </w:rPr>
-                  <w:t>:</w:t>
+                  <w:t>Fecha:</w:t>
                 </w:r>
               </w:p>
             </w:tc>
@@ -2814,7 +2701,7 @@
 </file>
 
 <file path=customXml/itemProps1.xml><?xml version="1.0" encoding="utf-8"?>
-<ds:datastoreItem xmlns:ds="http://schemas.openxmlformats.org/officeDocument/2006/customXml" ds:itemID="{F84EE578-E539-489E-8E1B-B2EED2028B6B}">
+<ds:datastoreItem xmlns:ds="http://schemas.openxmlformats.org/officeDocument/2006/customXml" ds:itemID="{322A0975-354B-4A11-8D6C-A9F41BD1ED8B}">
   <ds:schemaRefs>
     <ds:schemaRef ds:uri="http://schemas.openxmlformats.org/officeDocument/2006/bibliography"/>
   </ds:schemaRefs>

</xml_diff>